<commit_message>
Temporal trapping publication added
</commit_message>
<xml_diff>
--- a/files/cv.docx
+++ b/files/cv.docx
@@ -259,7 +259,28 @@
         </w:rPr>
       </w:pPr>
       <w:r>
-        <w:t>Working on the theoretical research on quantum mechanical aspects of broadband nonlinear optical phenomena and their utilities in the context of information processing</w:t>
+        <w:t>Working on the theoretical research o</w:t>
+      </w:r>
+      <w:r>
+        <w:t>f the</w:t>
+      </w:r>
+      <w:r>
+        <w:t xml:space="preserve"> broadband </w:t>
+      </w:r>
+      <w:r>
+        <w:t xml:space="preserve">non-Gaussian quantum </w:t>
+      </w:r>
+      <w:r>
+        <w:t>optic</w:t>
+      </w:r>
+      <w:r>
+        <w:t>s</w:t>
+      </w:r>
+      <w:r>
+        <w:t xml:space="preserve"> and their utilities </w:t>
+      </w:r>
+      <w:r>
+        <w:t>for quantum engineering and computation</w:t>
       </w:r>
     </w:p>
     <w:p>
@@ -744,16 +765,7 @@
         <w:t xml:space="preserve">phenomena </w:t>
       </w:r>
       <w:r>
-        <w:t>in the context of</w:t>
-      </w:r>
-      <w:r>
-        <w:t xml:space="preserve"> </w:t>
-      </w:r>
-      <w:r>
-        <w:t xml:space="preserve">quantum </w:t>
-      </w:r>
-      <w:r>
-        <w:t>engineering and information</w:t>
+        <w:t>and their applications to quantum engineering</w:t>
       </w:r>
     </w:p>
     <w:p>
@@ -1450,78 +1462,858 @@
     </w:p>
     <w:p>
       <w:pPr>
-        <w:pStyle w:val="Heading2"/>
+        <w:pStyle w:val="Heading1"/>
+        <w:pBdr>
+          <w:bottom w:val="single" w:sz="4" w:space="1" w:color="auto"/>
+        </w:pBdr>
+      </w:pPr>
+      <w:r>
+        <w:t>Publications</w:t>
+      </w:r>
+      <w:r>
+        <w:t xml:space="preserve"> </w:t>
+      </w:r>
+      <w:r>
+        <w:t>and preprints</w:t>
+      </w:r>
+    </w:p>
+    <w:p>
+      <w:pPr>
+        <w:pStyle w:val="ListParagraph"/>
+        <w:numPr>
+          <w:ilvl w:val="0"/>
+          <w:numId w:val="32"/>
+        </w:numPr>
+      </w:pPr>
+      <w:r>
         <w:rPr>
           <w:b/>
           <w:bCs/>
         </w:rPr>
+        <w:t>R. Yanagimoto</w:t>
+      </w:r>
+      <w:r>
+        <w:t xml:space="preserve">, E. Ng, </w:t>
+      </w:r>
+      <w:r>
+        <w:t xml:space="preserve">M. Jankowski, </w:t>
+      </w:r>
+      <w:r>
+        <w:t>H. Mabuchi</w:t>
+      </w:r>
+      <w:r>
+        <w:t xml:space="preserve">, R. </w:t>
+      </w:r>
+      <w:proofErr w:type="spellStart"/>
+      <w:r>
+        <w:t>Hamerly</w:t>
+      </w:r>
+      <w:proofErr w:type="spellEnd"/>
+      <w:r>
+        <w:t>, “</w:t>
+      </w:r>
+      <w:r>
+        <w:t>Temporal trapping of ultrashort pulses enables deterministic optical quantum computation</w:t>
+      </w:r>
+      <w:r>
+        <w:t>”, arXiv:</w:t>
+      </w:r>
+      <w:r>
+        <w:t>2</w:t>
+      </w:r>
+      <w:r>
+        <w:t>203</w:t>
+      </w:r>
+      <w:r>
+        <w:t>.1</w:t>
+      </w:r>
+      <w:r>
+        <w:t>1909</w:t>
+      </w:r>
+      <w:r>
+        <w:t>.</w:t>
+      </w:r>
+    </w:p>
+    <w:p>
+      <w:pPr>
+        <w:pStyle w:val="ListParagraph"/>
+        <w:numPr>
+          <w:ilvl w:val="0"/>
+          <w:numId w:val="32"/>
+        </w:numPr>
       </w:pPr>
       <w:r>
         <w:rPr>
           <w:b/>
           <w:bCs/>
         </w:rPr>
-        <w:t>Infosys Limited</w:t>
-      </w:r>
-      <w:r>
-        <w:t xml:space="preserve"> </w:t>
-      </w:r>
-      <w:r>
-        <w:tab/>
-      </w:r>
-      <w:r>
-        <w:tab/>
-      </w:r>
-      <w:r>
-        <w:tab/>
-      </w:r>
-      <w:r>
-        <w:tab/>
-      </w:r>
-      <w:r>
-        <w:tab/>
-      </w:r>
-      <w:r>
-        <w:tab/>
-      </w:r>
-      <w:r>
-        <w:t xml:space="preserve">           </w:t>
-      </w:r>
+        <w:t>R. Yanagimoto</w:t>
+      </w:r>
+      <w:r>
+        <w:t>*, E. Ng*, A. Yamamura, T. Onodera, L. G. Wright, M. Jankowski, M. M. Fejer, P. L. McMahon, H. Mabuchi, “</w:t>
+      </w:r>
+      <w:r>
+        <w:t>Onset of non-Gaussian quantum physics in pulsed squeezing with mesoscopic fields</w:t>
+      </w:r>
+      <w:r>
+        <w:t>”, arXiv:</w:t>
+      </w:r>
+      <w:r>
+        <w:t>2111.13799</w:t>
+      </w:r>
+      <w:r>
+        <w:t>.</w:t>
+      </w:r>
+      <w:r>
+        <w:t xml:space="preserve"> (To be published on Optica)</w:t>
+      </w:r>
+    </w:p>
+    <w:p>
+      <w:pPr>
+        <w:pStyle w:val="ListParagraph"/>
+        <w:numPr>
+          <w:ilvl w:val="0"/>
+          <w:numId w:val="32"/>
+        </w:numPr>
+      </w:pPr>
       <w:r>
         <w:rPr>
           <w:b/>
           <w:bCs/>
         </w:rPr>
-        <w:t>Bangalore,</w:t>
+        <w:t>R. Yanagimoto</w:t>
+      </w:r>
+      <w:r>
+        <w:t>, E. Ng, L. G. Wright, T. Onodera, H. Mabuchi, “</w:t>
+      </w:r>
+      <w:r>
+        <w:t>Efficient simulation of ultrafast quantum nonlinear optics with matrix product states</w:t>
+      </w:r>
+      <w:r>
+        <w:t xml:space="preserve">,” Optica </w:t>
       </w:r>
       <w:r>
         <w:rPr>
           <w:b/>
           <w:bCs/>
         </w:rPr>
-        <w:t xml:space="preserve"> Karnataka,</w:t>
-      </w:r>
+        <w:t>8</w:t>
+      </w:r>
+      <w:r>
+        <w:t>, 1306 (2021).</w:t>
+      </w:r>
+    </w:p>
+    <w:p>
+      <w:pPr>
+        <w:pStyle w:val="ListParagraph"/>
+        <w:numPr>
+          <w:ilvl w:val="0"/>
+          <w:numId w:val="32"/>
+        </w:numPr>
+      </w:pPr>
       <w:r>
         <w:rPr>
           <w:b/>
           <w:bCs/>
         </w:rPr>
-        <w:t xml:space="preserve"> India</w:t>
+        <w:t>R. Yanagimoto*</w:t>
+      </w:r>
+      <w:r>
+        <w:t xml:space="preserve">, E. Ng*, T. Onodera, H. Mabuchi, </w:t>
+      </w:r>
+      <w:r>
+        <w:t>“</w:t>
+      </w:r>
+      <w:r>
+        <w:t>Towards an engineering framework for ultrafast quantum nonlinear optics</w:t>
+      </w:r>
+      <w:r>
+        <w:t xml:space="preserve">,” </w:t>
+      </w:r>
+      <w:r>
+        <w:t xml:space="preserve">Proc. SPIE 11684, Ultrafast Phenomena and </w:t>
+      </w:r>
+      <w:proofErr w:type="spellStart"/>
+      <w:r>
+        <w:t>Nanophotonics</w:t>
+      </w:r>
+      <w:proofErr w:type="spellEnd"/>
+      <w:r>
+        <w:t xml:space="preserve"> XXV, 116841D (2021).</w:t>
       </w:r>
     </w:p>
     <w:p>
       <w:pPr>
-        <w:rPr>
-          <w:i/>
-          <w:iCs/>
-        </w:rPr>
-      </w:pPr>
-      <w:r>
-        <w:rPr>
-          <w:i/>
-          <w:iCs/>
-        </w:rPr>
-        <w:t xml:space="preserve">Research Intern </w:t>
+        <w:pStyle w:val="ListParagraph"/>
+        <w:numPr>
+          <w:ilvl w:val="0"/>
+          <w:numId w:val="32"/>
+        </w:numPr>
+      </w:pPr>
+      <w:r>
+        <w:rPr>
+          <w:b/>
+          <w:bCs/>
+        </w:rPr>
+        <w:t>R. Yanagimoto</w:t>
+      </w:r>
+      <w:r>
+        <w:t>*, E. Ng*, M. Jankowski, T. Onodera, M. M. Fejer, H. Mabuchi, “</w:t>
+      </w:r>
+      <w:r>
+        <w:t xml:space="preserve">Broadband Parametric </w:t>
+      </w:r>
+      <w:proofErr w:type="spellStart"/>
+      <w:r>
+        <w:t>Downconversion</w:t>
+      </w:r>
+      <w:proofErr w:type="spellEnd"/>
+      <w:r>
+        <w:t xml:space="preserve"> as a Discrete-Continuum Fano Interaction</w:t>
+      </w:r>
+      <w:r>
+        <w:t xml:space="preserve">,” </w:t>
+      </w:r>
+      <w:r>
+        <w:t>arXiv:2009.01457</w:t>
+      </w:r>
+      <w:r>
+        <w:t>.</w:t>
+      </w:r>
+    </w:p>
+    <w:p>
+      <w:pPr>
+        <w:pStyle w:val="ListParagraph"/>
+        <w:numPr>
+          <w:ilvl w:val="0"/>
+          <w:numId w:val="32"/>
+        </w:numPr>
+      </w:pPr>
+      <w:r>
+        <w:rPr>
+          <w:b/>
+          <w:bCs/>
+        </w:rPr>
+        <w:t>R. Yanagimoto</w:t>
+      </w:r>
+      <w:r>
+        <w:rPr>
+          <w:b/>
+          <w:bCs/>
+        </w:rPr>
+        <w:t>*</w:t>
+      </w:r>
+      <w:r>
+        <w:rPr>
+          <w:b/>
+          <w:bCs/>
+        </w:rPr>
+        <w:t>,</w:t>
+      </w:r>
+      <w:r>
+        <w:t xml:space="preserve"> T. Onodera</w:t>
+      </w:r>
+      <w:r>
+        <w:t>*</w:t>
+      </w:r>
+      <w:r>
+        <w:t xml:space="preserve">, E. Ng, L. G. Wright, </w:t>
+      </w:r>
+      <w:r>
+        <w:t xml:space="preserve">P. L. McMahon, </w:t>
+      </w:r>
+      <w:r>
+        <w:t xml:space="preserve">H. Mabuchi, </w:t>
+      </w:r>
+      <w:r>
+        <w:t>“Engineering a Kerr-based Deterministic Cubic Phase Gate via Gaussian Operations</w:t>
+      </w:r>
+      <w:r>
+        <w:t xml:space="preserve">," </w:t>
+      </w:r>
+      <w:r>
+        <w:t>Phys</w:t>
+      </w:r>
+      <w:r>
+        <w:t>ical</w:t>
+      </w:r>
+      <w:r>
+        <w:t xml:space="preserve"> Rev</w:t>
+      </w:r>
+      <w:r>
+        <w:t>iew</w:t>
+      </w:r>
+      <w:r>
+        <w:t xml:space="preserve"> </w:t>
+      </w:r>
+      <w:r>
+        <w:t>Letters</w:t>
+      </w:r>
+      <w:r>
+        <w:t xml:space="preserve"> </w:t>
+      </w:r>
+      <w:r>
+        <w:rPr>
+          <w:b/>
+          <w:bCs/>
+        </w:rPr>
+        <w:t>12</w:t>
+      </w:r>
+      <w:r>
+        <w:rPr>
+          <w:b/>
+          <w:bCs/>
+        </w:rPr>
+        <w:t>4</w:t>
+      </w:r>
+      <w:r>
+        <w:t xml:space="preserve">, </w:t>
+      </w:r>
+      <w:r>
+        <w:t>240503</w:t>
+      </w:r>
+      <w:r>
+        <w:t xml:space="preserve"> (2020).</w:t>
+      </w:r>
+    </w:p>
+    <w:p>
+      <w:pPr>
+        <w:pStyle w:val="ListParagraph"/>
+        <w:numPr>
+          <w:ilvl w:val="0"/>
+          <w:numId w:val="32"/>
+        </w:numPr>
+      </w:pPr>
+      <w:r>
+        <w:rPr>
+          <w:b/>
+          <w:bCs/>
+        </w:rPr>
+        <w:t>R. Yanagimoto,</w:t>
+      </w:r>
+      <w:r>
+        <w:t xml:space="preserve"> E. Ng, T. Onodera, H. Mabuchi, “</w:t>
+      </w:r>
+      <w:r>
+        <w:t>Adiabatic Fock-state-generation scheme using Kerr nonlinearity</w:t>
+      </w:r>
+      <w:r>
+        <w:t xml:space="preserve">," Physical Review A </w:t>
+      </w:r>
+      <w:r>
+        <w:rPr>
+          <w:b/>
+          <w:bCs/>
+        </w:rPr>
+        <w:t>100,</w:t>
+      </w:r>
+      <w:r>
+        <w:t xml:space="preserve"> 033822</w:t>
+      </w:r>
+      <w:r>
+        <w:t xml:space="preserve"> (2019)</w:t>
+      </w:r>
+      <w:r>
+        <w:t>.</w:t>
+      </w:r>
+    </w:p>
+    <w:p>
+      <w:pPr>
+        <w:pStyle w:val="ListParagraph"/>
+        <w:numPr>
+          <w:ilvl w:val="0"/>
+          <w:numId w:val="32"/>
+        </w:numPr>
+      </w:pPr>
+      <w:r>
+        <w:rPr>
+          <w:b/>
+          <w:bCs/>
+        </w:rPr>
+        <w:t>R. Yanagimoto,</w:t>
+      </w:r>
+      <w:r>
+        <w:t xml:space="preserve"> P. L. McMahon, E. Ng, T. Onodera, H. Mabuchi, “</w:t>
+      </w:r>
+      <w:r>
+        <w:t>Embedding entanglement generation within a measurement-feedback coherent Ising machine</w:t>
+      </w:r>
+      <w:r>
+        <w:t>," arXiv:1906.04902 (2019)</w:t>
+      </w:r>
+      <w:r>
+        <w:t>.</w:t>
+      </w:r>
+    </w:p>
+    <w:p>
+      <w:pPr>
+        <w:pStyle w:val="ListParagraph"/>
+        <w:numPr>
+          <w:ilvl w:val="0"/>
+          <w:numId w:val="32"/>
+        </w:numPr>
+      </w:pPr>
+      <w:r>
+        <w:lastRenderedPageBreak/>
+        <w:t>N</w:t>
+      </w:r>
+      <w:r>
+        <w:t>.</w:t>
+      </w:r>
+      <w:r>
+        <w:t xml:space="preserve"> Nemitz, A</w:t>
+      </w:r>
+      <w:r>
+        <w:t xml:space="preserve">. </w:t>
+      </w:r>
+      <w:r>
+        <w:t>A</w:t>
+      </w:r>
+      <w:r>
+        <w:t>.</w:t>
+      </w:r>
+      <w:r>
+        <w:t xml:space="preserve"> Jørgensen, </w:t>
+      </w:r>
+      <w:r>
+        <w:rPr>
+          <w:b/>
+          <w:bCs/>
+        </w:rPr>
+        <w:t>R Yanagimoto</w:t>
+      </w:r>
+      <w:r>
+        <w:t>, F</w:t>
+      </w:r>
+      <w:r>
+        <w:t>.</w:t>
+      </w:r>
+      <w:r>
+        <w:t xml:space="preserve"> Bregolin, H</w:t>
+      </w:r>
+      <w:r>
+        <w:t>.</w:t>
+      </w:r>
+      <w:r>
+        <w:t xml:space="preserve"> Katori, "Modeling light shifts in optical lattice clocks," Physical Review A </w:t>
+      </w:r>
+      <w:r>
+        <w:rPr>
+          <w:b/>
+          <w:bCs/>
+        </w:rPr>
+        <w:t>99</w:t>
+      </w:r>
+      <w:r>
+        <w:t>, 033424 (2019)</w:t>
+      </w:r>
+      <w:r>
+        <w:t>.</w:t>
+      </w:r>
+      <w:r>
+        <w:t xml:space="preserve"> (Editors’ suggestion)</w:t>
+      </w:r>
+    </w:p>
+    <w:p>
+      <w:pPr>
+        <w:pStyle w:val="ListParagraph"/>
+        <w:numPr>
+          <w:ilvl w:val="0"/>
+          <w:numId w:val="32"/>
+        </w:numPr>
+      </w:pPr>
+      <w:r>
+        <w:t>D</w:t>
+      </w:r>
+      <w:r>
+        <w:t>.</w:t>
+      </w:r>
+      <w:r>
+        <w:t xml:space="preserve"> B. S.</w:t>
+      </w:r>
+      <w:r>
+        <w:t xml:space="preserve"> Soh, </w:t>
+      </w:r>
+      <w:r>
+        <w:rPr>
+          <w:b/>
+          <w:bCs/>
+        </w:rPr>
+        <w:t>R</w:t>
+      </w:r>
+      <w:r>
+        <w:rPr>
+          <w:b/>
+          <w:bCs/>
+        </w:rPr>
+        <w:t>.</w:t>
+      </w:r>
+      <w:r>
+        <w:rPr>
+          <w:b/>
+          <w:bCs/>
+        </w:rPr>
+        <w:t xml:space="preserve"> Yanagimoto</w:t>
+      </w:r>
+      <w:r>
+        <w:t>, E</w:t>
+      </w:r>
+      <w:r>
+        <w:t>.</w:t>
+      </w:r>
+      <w:r>
+        <w:t xml:space="preserve"> Chatterjee, H</w:t>
+      </w:r>
+      <w:r>
+        <w:t>.</w:t>
+      </w:r>
+      <w:r>
+        <w:t xml:space="preserve"> Mabuchi, “Nonlinear optical response of a local surface plasmon coupled to a 2D material”, arXiv:1902.06943 (2019)</w:t>
+      </w:r>
+      <w:r>
+        <w:t>.</w:t>
+      </w:r>
+    </w:p>
+    <w:p>
+      <w:pPr>
+        <w:pStyle w:val="ListParagraph"/>
+        <w:numPr>
+          <w:ilvl w:val="0"/>
+          <w:numId w:val="32"/>
+        </w:numPr>
+      </w:pPr>
+      <w:r>
+        <w:rPr>
+          <w:b/>
+          <w:bCs/>
+        </w:rPr>
+        <w:t>R</w:t>
+      </w:r>
+      <w:r>
+        <w:rPr>
+          <w:b/>
+          <w:bCs/>
+        </w:rPr>
+        <w:t>.</w:t>
+      </w:r>
+      <w:r>
+        <w:rPr>
+          <w:b/>
+          <w:bCs/>
+        </w:rPr>
+        <w:t xml:space="preserve"> Yanagimoto</w:t>
+      </w:r>
+      <w:r>
+        <w:t>, N</w:t>
+      </w:r>
+      <w:r>
+        <w:t>.</w:t>
+      </w:r>
+      <w:r>
+        <w:t xml:space="preserve"> Nemitz, F</w:t>
+      </w:r>
+      <w:r>
+        <w:t>.</w:t>
+      </w:r>
+      <w:r>
+        <w:t xml:space="preserve"> Bregolin, H</w:t>
+      </w:r>
+      <w:r>
+        <w:t>.</w:t>
+      </w:r>
+      <w:r>
+        <w:t xml:space="preserve"> Katori, "Decomposed description of Ramsey spectra under atomic interactions," Physical Review A </w:t>
+      </w:r>
+      <w:r>
+        <w:rPr>
+          <w:b/>
+          <w:bCs/>
+        </w:rPr>
+        <w:t>98</w:t>
+      </w:r>
+      <w:r>
+        <w:t>, 012704 (201</w:t>
+      </w:r>
+      <w:r>
+        <w:t>8</w:t>
+      </w:r>
+      <w:r>
+        <w:t>)</w:t>
+      </w:r>
+      <w:r>
+        <w:t>.</w:t>
+      </w:r>
+    </w:p>
+    <w:p>
+      <w:pPr>
+        <w:pStyle w:val="Heading1"/>
+        <w:pBdr>
+          <w:bottom w:val="single" w:sz="4" w:space="1" w:color="auto"/>
+        </w:pBdr>
+      </w:pPr>
+      <w:r>
+        <w:t xml:space="preserve">Conference </w:t>
+      </w:r>
+      <w:r>
+        <w:t>P</w:t>
+      </w:r>
+      <w:r>
+        <w:t>resentations</w:t>
+      </w:r>
+      <w:r>
+        <w:t xml:space="preserve"> (all oral)</w:t>
+      </w:r>
+    </w:p>
+    <w:p>
+      <w:pPr>
+        <w:pStyle w:val="ListParagraph"/>
+        <w:numPr>
+          <w:ilvl w:val="0"/>
+          <w:numId w:val="33"/>
+        </w:numPr>
+        <w:rPr>
+          <w:rFonts w:ascii="Times New Roman" w:eastAsia="Times New Roman" w:hAnsi="Times New Roman" w:cs="Times New Roman"/>
+          <w:color w:val="auto"/>
+          <w:sz w:val="24"/>
+          <w:szCs w:val="24"/>
+          <w:lang w:eastAsia="ja-JP"/>
+        </w:rPr>
+      </w:pPr>
+      <w:r>
+        <w:rPr>
+          <w:b/>
+          <w:bCs/>
+        </w:rPr>
+        <w:t>R. Yanagimoto*,</w:t>
+      </w:r>
+      <w:r>
+        <w:t xml:space="preserve"> E. Ng*, M. Jankowski, T. Onodera, M. M. Fejer, H. Mabuchi, </w:t>
+      </w:r>
+      <w:r>
+        <w:t>“</w:t>
+      </w:r>
+      <w:r>
+        <w:t xml:space="preserve">Broadband parametric </w:t>
+      </w:r>
+      <w:proofErr w:type="spellStart"/>
+      <w:r>
+        <w:t>downconversion</w:t>
+      </w:r>
+      <w:proofErr w:type="spellEnd"/>
+      <w:r>
+        <w:t>: an analogy with Fano’s theory of atomic autoionization</w:t>
+      </w:r>
+      <w:r>
+        <w:t>,” American Physical Society March Meeting 2021.</w:t>
+      </w:r>
+    </w:p>
+    <w:p>
+      <w:pPr>
+        <w:pStyle w:val="ListParagraph"/>
+        <w:numPr>
+          <w:ilvl w:val="0"/>
+          <w:numId w:val="33"/>
+        </w:numPr>
+      </w:pPr>
+      <w:r>
+        <w:rPr>
+          <w:b/>
+          <w:bCs/>
+        </w:rPr>
+        <w:t>R. Yanagimoto</w:t>
+      </w:r>
+      <w:r>
+        <w:t xml:space="preserve">, T. Onodera, E. Ng, L. G. Wright, </w:t>
+      </w:r>
+      <w:r>
+        <w:t xml:space="preserve">P. L. McMahon, </w:t>
+      </w:r>
+      <w:r>
+        <w:t>H. Mabuchi, "Measurement-free Kerr-based cubic phase gate with Gaussian operations," Conference on Lasers and Electro Optics</w:t>
+      </w:r>
+      <w:r>
+        <w:t xml:space="preserve"> 2020 (CLEO), QELS_Fundamental Science, FM2C.4</w:t>
+      </w:r>
+      <w:r>
+        <w:t>.</w:t>
+      </w:r>
+    </w:p>
+    <w:p>
+      <w:pPr>
+        <w:pStyle w:val="ListParagraph"/>
+        <w:numPr>
+          <w:ilvl w:val="0"/>
+          <w:numId w:val="33"/>
+        </w:numPr>
+        <w:rPr>
+          <w:rFonts w:ascii="Times New Roman" w:eastAsia="Times New Roman" w:hAnsi="Times New Roman" w:cs="Times New Roman"/>
+          <w:color w:val="auto"/>
+          <w:sz w:val="24"/>
+          <w:szCs w:val="24"/>
+          <w:lang w:eastAsia="ja-JP"/>
+        </w:rPr>
+      </w:pPr>
+      <w:r>
+        <w:rPr>
+          <w:b/>
+          <w:bCs/>
+        </w:rPr>
+        <w:t>R</w:t>
+      </w:r>
+      <w:r>
+        <w:rPr>
+          <w:b/>
+          <w:bCs/>
+        </w:rPr>
+        <w:t>.</w:t>
+      </w:r>
+      <w:r>
+        <w:rPr>
+          <w:b/>
+          <w:bCs/>
+        </w:rPr>
+        <w:t xml:space="preserve"> Yanagimoto</w:t>
+      </w:r>
+      <w:r>
+        <w:t>, P</w:t>
+      </w:r>
+      <w:r>
+        <w:t>. L.</w:t>
+      </w:r>
+      <w:r>
+        <w:t xml:space="preserve"> McMahon, T</w:t>
+      </w:r>
+      <w:r>
+        <w:t>.</w:t>
+      </w:r>
+      <w:r>
+        <w:t xml:space="preserve"> Onodera, E</w:t>
+      </w:r>
+      <w:r>
+        <w:t>.</w:t>
+      </w:r>
+      <w:r>
+        <w:t xml:space="preserve"> Ng, H</w:t>
+      </w:r>
+      <w:r>
+        <w:t>.</w:t>
+      </w:r>
+      <w:r>
+        <w:t xml:space="preserve"> Mabuchi</w:t>
+      </w:r>
+      <w:r>
+        <w:t>, “</w:t>
+      </w:r>
+      <w:r>
+        <w:t>Entangled-pulse generation inside coherent Ising machines using entanglement swapping</w:t>
+      </w:r>
+      <w:r>
+        <w:t>," American Physical Society March Meeting 2019</w:t>
+      </w:r>
+      <w:r>
+        <w:t>.</w:t>
+      </w:r>
+    </w:p>
+    <w:p>
+      <w:pPr>
+        <w:pStyle w:val="ListParagraph"/>
+        <w:numPr>
+          <w:ilvl w:val="0"/>
+          <w:numId w:val="33"/>
+        </w:numPr>
+      </w:pPr>
+      <w:r>
+        <w:rPr>
+          <w:b/>
+          <w:bCs/>
+        </w:rPr>
+        <w:t>R</w:t>
+      </w:r>
+      <w:r>
+        <w:rPr>
+          <w:b/>
+          <w:bCs/>
+        </w:rPr>
+        <w:t>.</w:t>
+      </w:r>
+      <w:r>
+        <w:rPr>
+          <w:b/>
+          <w:bCs/>
+        </w:rPr>
+        <w:t xml:space="preserve"> Yanagimoto</w:t>
+      </w:r>
+      <w:r>
+        <w:t>, T</w:t>
+      </w:r>
+      <w:r>
+        <w:t>.</w:t>
+      </w:r>
+      <w:r>
+        <w:t xml:space="preserve"> Onodera, E</w:t>
+      </w:r>
+      <w:r>
+        <w:t>.</w:t>
+      </w:r>
+      <w:r>
+        <w:t xml:space="preserve"> Ng, H</w:t>
+      </w:r>
+      <w:r>
+        <w:t>.</w:t>
+      </w:r>
+      <w:r>
+        <w:t xml:space="preserve"> Mabuchi</w:t>
+      </w:r>
+      <w:r>
+        <w:t>, “</w:t>
+      </w:r>
+      <w:r>
+        <w:t>Adiabatic Fock State Generation Scheme Using Kerr Nonlinearity</w:t>
+      </w:r>
+      <w:r>
+        <w:t xml:space="preserve">," </w:t>
+      </w:r>
+      <w:r>
+        <w:t>Conference on Lasers and Electro Optics</w:t>
+      </w:r>
+      <w:r>
+        <w:t xml:space="preserve"> 2018 (CLEO), QELS_Fundamental Science, FM3G.6</w:t>
+      </w:r>
+      <w:r>
+        <w:t>.</w:t>
+      </w:r>
+    </w:p>
+    <w:p>
+      <w:pPr>
+        <w:pStyle w:val="Heading1"/>
+        <w:pBdr>
+          <w:bottom w:val="single" w:sz="4" w:space="1" w:color="auto"/>
+        </w:pBdr>
+        <w:spacing w:line="276" w:lineRule="auto"/>
+      </w:pPr>
+      <w:r>
+        <w:t xml:space="preserve">Honors and </w:t>
+      </w:r>
+      <w:r>
+        <w:t>A</w:t>
+      </w:r>
+      <w:r>
+        <w:t>wards</w:t>
+      </w:r>
+    </w:p>
+    <w:p>
+      <w:pPr>
+        <w:rPr>
+          <w:i/>
+          <w:iCs/>
+        </w:rPr>
+      </w:pPr>
+      <w:r>
+        <w:rPr>
+          <w:i/>
+          <w:iCs/>
+        </w:rPr>
+        <w:t>Stanford Q-FARM Ph.D. Fellowship</w:t>
       </w:r>
       <w:r>
         <w:rPr>
@@ -1564,14 +2356,35 @@
           <w:iCs/>
         </w:rPr>
         <w:tab/>
-      </w:r>
-      <w:r>
-        <w:rPr>
-          <w:i/>
-          <w:iCs/>
-        </w:rPr>
-        <w:tab/>
-        <w:t xml:space="preserve">           Feb. 2014 – Apr. 2014</w:t>
+        <w:t xml:space="preserve">           </w:t>
+      </w:r>
+      <w:r>
+        <w:rPr>
+          <w:i/>
+          <w:iCs/>
+        </w:rPr>
+        <w:t>20</w:t>
+      </w:r>
+      <w:r>
+        <w:rPr>
+          <w:i/>
+          <w:iCs/>
+        </w:rPr>
+        <w:t>20</w:t>
+      </w:r>
+      <w:r>
+        <w:rPr>
+          <w:i/>
+          <w:iCs/>
+        </w:rPr>
+        <w:t xml:space="preserve"> – </w:t>
+      </w:r>
+      <w:r>
+        <w:rPr>
+          <w:i/>
+          <w:iCs/>
+        </w:rPr>
+        <w:t>2022</w:t>
       </w:r>
     </w:p>
     <w:p>
@@ -1583,950 +2396,38 @@
         </w:numPr>
       </w:pPr>
       <w:r>
-        <w:t xml:space="preserve">Development </w:t>
-      </w:r>
-      <w:r>
-        <w:t>of and research on</w:t>
-      </w:r>
-      <w:r>
-        <w:t xml:space="preserve"> </w:t>
-      </w:r>
-      <w:r>
-        <w:t xml:space="preserve">a </w:t>
-      </w:r>
-      <w:r>
-        <w:t>large-scale</w:t>
-      </w:r>
-      <w:r>
-        <w:t xml:space="preserve"> </w:t>
-      </w:r>
-      <w:r>
-        <w:t xml:space="preserve">web crawler </w:t>
-      </w:r>
-      <w:r>
-        <w:t xml:space="preserve">capable of </w:t>
-      </w:r>
-      <w:r>
-        <w:t xml:space="preserve">formalizing </w:t>
-      </w:r>
-      <w:r>
-        <w:t>users interests to facil</w:t>
-      </w:r>
-      <w:r>
-        <w:t>itate</w:t>
-      </w:r>
-      <w:r>
-        <w:t xml:space="preserve"> </w:t>
-      </w:r>
-      <w:r>
-        <w:t xml:space="preserve">the company's </w:t>
-      </w:r>
-      <w:r>
-        <w:t>consulting business</w:t>
+        <w:t>Annual financial support of 50,000USD for 2 years</w:t>
       </w:r>
     </w:p>
     <w:p>
       <w:pPr>
-        <w:pStyle w:val="Heading1"/>
-        <w:pBdr>
-          <w:bottom w:val="single" w:sz="4" w:space="1" w:color="auto"/>
-        </w:pBdr>
-      </w:pPr>
-      <w:r>
-        <w:t>Publications</w:t>
-      </w:r>
-      <w:r>
-        <w:t xml:space="preserve"> </w:t>
-      </w:r>
-      <w:r>
-        <w:t>and preprints</w:t>
-      </w:r>
-    </w:p>
-    <w:p>
-      <w:pPr>
-        <w:pStyle w:val="ListParagraph"/>
-        <w:numPr>
-          <w:ilvl w:val="0"/>
-          <w:numId w:val="32"/>
-        </w:numPr>
-      </w:pPr>
-      <w:r>
-        <w:rPr>
-          <w:b/>
-          <w:bCs/>
-        </w:rPr>
-        <w:t xml:space="preserve">R. </w:t>
+        <w:rPr>
+          <w:i/>
+          <w:iCs/>
+        </w:rPr>
+      </w:pPr>
+      <w:r>
+        <w:rPr>
+          <w:i/>
+          <w:iCs/>
+        </w:rPr>
+        <w:t xml:space="preserve">Fellowship from </w:t>
       </w:r>
       <w:proofErr w:type="spellStart"/>
       <w:r>
         <w:rPr>
-          <w:b/>
-          <w:bCs/>
-        </w:rPr>
-        <w:t>Yanagimoto</w:t>
+          <w:i/>
+          <w:iCs/>
+        </w:rPr>
+        <w:t>Masason</w:t>
       </w:r>
       <w:proofErr w:type="spellEnd"/>
       <w:r>
-        <w:t>*</w:t>
-      </w:r>
-      <w:r>
-        <w:t>, E. Ng</w:t>
-      </w:r>
-      <w:r>
-        <w:t>*</w:t>
-      </w:r>
-      <w:r>
-        <w:t xml:space="preserve">, A. Yamamura, T. Onodera, L. G. Wright, M. Jankowski, M. M. </w:t>
-      </w:r>
-      <w:proofErr w:type="spellStart"/>
-      <w:r>
-        <w:t>Fejer</w:t>
-      </w:r>
-      <w:proofErr w:type="spellEnd"/>
-      <w:r>
-        <w:t>, P. L. McMahon, H. Mabuchi, “</w:t>
-      </w:r>
-      <w:r>
-        <w:t>Onset of non-Gaussian quantum physics in pulsed squeezing with mesoscopic fields</w:t>
-      </w:r>
-      <w:r>
-        <w:t>”, arXiv:</w:t>
-      </w:r>
-      <w:r>
-        <w:t>2111.13799</w:t>
-      </w:r>
-      <w:r>
-        <w:t>.</w:t>
-      </w:r>
-    </w:p>
-    <w:p>
-      <w:pPr>
-        <w:pStyle w:val="ListParagraph"/>
-        <w:numPr>
-          <w:ilvl w:val="0"/>
-          <w:numId w:val="32"/>
-        </w:numPr>
-      </w:pPr>
-      <w:r>
-        <w:rPr>
-          <w:b/>
-          <w:bCs/>
-        </w:rPr>
-        <w:t xml:space="preserve">R. </w:t>
-      </w:r>
-      <w:proofErr w:type="spellStart"/>
-      <w:r>
-        <w:rPr>
-          <w:b/>
-          <w:bCs/>
-        </w:rPr>
-        <w:t>Yanagimoto</w:t>
-      </w:r>
-      <w:proofErr w:type="spellEnd"/>
-      <w:r>
-        <w:t>, E. Ng, L. G. Wright, T. Onodera, H. Mabuchi, “</w:t>
-      </w:r>
-      <w:r>
-        <w:t>Efficient simulation of ultrafast quantum nonlinear optics with matrix product states</w:t>
-      </w:r>
-      <w:r>
-        <w:t xml:space="preserve">,” Optica </w:t>
-      </w:r>
-      <w:r>
-        <w:rPr>
-          <w:b/>
-          <w:bCs/>
-        </w:rPr>
-        <w:t>8</w:t>
-      </w:r>
-      <w:r>
-        <w:t>, 1306 (2021).</w:t>
-      </w:r>
-    </w:p>
-    <w:p>
-      <w:pPr>
-        <w:pStyle w:val="ListParagraph"/>
-        <w:numPr>
-          <w:ilvl w:val="0"/>
-          <w:numId w:val="32"/>
-        </w:numPr>
-      </w:pPr>
-      <w:r>
-        <w:rPr>
-          <w:b/>
-          <w:bCs/>
-        </w:rPr>
-        <w:t xml:space="preserve">R. </w:t>
-      </w:r>
-      <w:proofErr w:type="spellStart"/>
-      <w:r>
-        <w:rPr>
-          <w:b/>
-          <w:bCs/>
-        </w:rPr>
-        <w:t>Yanagimoto</w:t>
-      </w:r>
-      <w:proofErr w:type="spellEnd"/>
-      <w:r>
-        <w:rPr>
-          <w:b/>
-          <w:bCs/>
-        </w:rPr>
-        <w:t>*</w:t>
-      </w:r>
-      <w:r>
-        <w:t xml:space="preserve">, E. Ng*, T. Onodera, H. Mabuchi, </w:t>
-      </w:r>
-      <w:r>
-        <w:t>“</w:t>
-      </w:r>
-      <w:r>
-        <w:t>Towards an engineering framework for ultrafast quantum nonlinear optics</w:t>
-      </w:r>
-      <w:r>
-        <w:t xml:space="preserve">,” </w:t>
-      </w:r>
-      <w:r>
-        <w:t xml:space="preserve">Proc. SPIE 11684, Ultrafast Phenomena and </w:t>
-      </w:r>
-      <w:proofErr w:type="spellStart"/>
-      <w:r>
-        <w:t>Nanophotonics</w:t>
-      </w:r>
-      <w:proofErr w:type="spellEnd"/>
-      <w:r>
-        <w:t xml:space="preserve"> XXV, 116841D (2021).</w:t>
-      </w:r>
-    </w:p>
-    <w:p>
-      <w:pPr>
-        <w:pStyle w:val="ListParagraph"/>
-        <w:numPr>
-          <w:ilvl w:val="0"/>
-          <w:numId w:val="32"/>
-        </w:numPr>
-      </w:pPr>
-      <w:r>
-        <w:rPr>
-          <w:b/>
-          <w:bCs/>
-        </w:rPr>
-        <w:t xml:space="preserve">R. </w:t>
-      </w:r>
-      <w:proofErr w:type="spellStart"/>
-      <w:r>
-        <w:rPr>
-          <w:b/>
-          <w:bCs/>
-        </w:rPr>
-        <w:t>Yanagimoto</w:t>
-      </w:r>
-      <w:proofErr w:type="spellEnd"/>
-      <w:r>
-        <w:t xml:space="preserve">*, E. Ng*, M. Jankowski, T. Onodera, M. M. </w:t>
-      </w:r>
-      <w:proofErr w:type="spellStart"/>
-      <w:r>
-        <w:t>Fejer</w:t>
-      </w:r>
-      <w:proofErr w:type="spellEnd"/>
-      <w:r>
-        <w:t>, H. Mabuchi, “</w:t>
-      </w:r>
-      <w:r>
-        <w:t xml:space="preserve">Broadband Parametric </w:t>
-      </w:r>
-      <w:proofErr w:type="spellStart"/>
-      <w:r>
-        <w:t>Downconversion</w:t>
-      </w:r>
-      <w:proofErr w:type="spellEnd"/>
-      <w:r>
-        <w:t xml:space="preserve"> as a Discrete-Continuum Fano Interaction</w:t>
-      </w:r>
-      <w:r>
-        <w:t xml:space="preserve">,” </w:t>
-      </w:r>
-      <w:r>
-        <w:t>arXiv:2009.01457</w:t>
-      </w:r>
-      <w:r>
-        <w:t>.</w:t>
-      </w:r>
-    </w:p>
-    <w:p>
-      <w:pPr>
-        <w:pStyle w:val="ListParagraph"/>
-        <w:numPr>
-          <w:ilvl w:val="0"/>
-          <w:numId w:val="32"/>
-        </w:numPr>
-      </w:pPr>
-      <w:r>
-        <w:rPr>
-          <w:b/>
-          <w:bCs/>
-        </w:rPr>
-        <w:t xml:space="preserve">R. </w:t>
-      </w:r>
-      <w:proofErr w:type="spellStart"/>
-      <w:r>
-        <w:rPr>
-          <w:b/>
-          <w:bCs/>
-        </w:rPr>
-        <w:t>Yanagimoto</w:t>
-      </w:r>
-      <w:proofErr w:type="spellEnd"/>
-      <w:r>
-        <w:rPr>
-          <w:b/>
-          <w:bCs/>
-        </w:rPr>
-        <w:t>*</w:t>
-      </w:r>
-      <w:r>
-        <w:rPr>
-          <w:b/>
-          <w:bCs/>
-        </w:rPr>
-        <w:t>,</w:t>
-      </w:r>
-      <w:r>
-        <w:t xml:space="preserve"> T. Onodera</w:t>
-      </w:r>
-      <w:r>
-        <w:t>*</w:t>
-      </w:r>
-      <w:r>
-        <w:t xml:space="preserve">, E. Ng, L. G. Wright, </w:t>
-      </w:r>
-      <w:r>
-        <w:t xml:space="preserve">P. L. McMahon, </w:t>
-      </w:r>
-      <w:r>
-        <w:t xml:space="preserve">H. Mabuchi, </w:t>
-      </w:r>
-      <w:r>
-        <w:t>“Engineering a Kerr-based Deterministic Cubic Phase Gate via Gaussian Operations</w:t>
-      </w:r>
-      <w:r>
-        <w:t xml:space="preserve">," </w:t>
-      </w:r>
-      <w:r>
-        <w:t>Phys</w:t>
-      </w:r>
-      <w:r>
-        <w:t>ical</w:t>
-      </w:r>
-      <w:r>
-        <w:t xml:space="preserve"> Rev</w:t>
-      </w:r>
-      <w:r>
-        <w:t>iew</w:t>
-      </w:r>
-      <w:r>
-        <w:t xml:space="preserve"> </w:t>
-      </w:r>
-      <w:r>
-        <w:t>Letters</w:t>
-      </w:r>
-      <w:r>
-        <w:t xml:space="preserve"> </w:t>
-      </w:r>
-      <w:r>
-        <w:rPr>
-          <w:b/>
-          <w:bCs/>
-        </w:rPr>
-        <w:t>12</w:t>
-      </w:r>
-      <w:r>
-        <w:rPr>
-          <w:b/>
-          <w:bCs/>
-        </w:rPr>
-        <w:t>4</w:t>
-      </w:r>
-      <w:r>
-        <w:t xml:space="preserve">, </w:t>
-      </w:r>
-      <w:r>
-        <w:t>240503</w:t>
-      </w:r>
-      <w:r>
-        <w:t xml:space="preserve"> (2020).</w:t>
-      </w:r>
-    </w:p>
-    <w:p>
-      <w:pPr>
-        <w:pStyle w:val="ListParagraph"/>
-        <w:numPr>
-          <w:ilvl w:val="0"/>
-          <w:numId w:val="32"/>
-        </w:numPr>
-      </w:pPr>
-      <w:r>
-        <w:rPr>
-          <w:b/>
-          <w:bCs/>
-        </w:rPr>
-        <w:t>R. Yanagimoto,</w:t>
-      </w:r>
-      <w:r>
-        <w:t xml:space="preserve"> E. Ng, T. Onodera, H. Mabuchi, “</w:t>
-      </w:r>
-      <w:r>
-        <w:t>Adiabatic Fock-state-generation scheme using Kerr nonlinearity</w:t>
-      </w:r>
-      <w:r>
-        <w:t xml:space="preserve">," Physical Review A </w:t>
-      </w:r>
-      <w:r>
-        <w:rPr>
-          <w:b/>
-          <w:bCs/>
-        </w:rPr>
-        <w:t>100,</w:t>
-      </w:r>
-      <w:r>
-        <w:t xml:space="preserve"> 033822</w:t>
-      </w:r>
-      <w:r>
-        <w:t xml:space="preserve"> (2019)</w:t>
-      </w:r>
-      <w:r>
-        <w:t>.</w:t>
-      </w:r>
-    </w:p>
-    <w:p>
-      <w:pPr>
-        <w:pStyle w:val="ListParagraph"/>
-        <w:numPr>
-          <w:ilvl w:val="0"/>
-          <w:numId w:val="32"/>
-        </w:numPr>
-      </w:pPr>
-      <w:r>
-        <w:rPr>
-          <w:b/>
-          <w:bCs/>
-        </w:rPr>
-        <w:lastRenderedPageBreak/>
-        <w:t>R. Yanagimoto,</w:t>
-      </w:r>
-      <w:r>
-        <w:t xml:space="preserve"> P. L. McMahon, E. Ng, T. Onodera, H. Mabuchi, “</w:t>
-      </w:r>
-      <w:r>
-        <w:t>Embedding entanglement generation within a measurement-feedback coherent Ising machine</w:t>
-      </w:r>
-      <w:r>
-        <w:t>," arXiv:1906.04902 (2019)</w:t>
-      </w:r>
-      <w:r>
-        <w:t>.</w:t>
-      </w:r>
-    </w:p>
-    <w:p>
-      <w:pPr>
-        <w:pStyle w:val="ListParagraph"/>
-        <w:numPr>
-          <w:ilvl w:val="0"/>
-          <w:numId w:val="32"/>
-        </w:numPr>
-      </w:pPr>
-      <w:r>
-        <w:t>N</w:t>
-      </w:r>
-      <w:r>
-        <w:t>.</w:t>
-      </w:r>
-      <w:r>
-        <w:t xml:space="preserve"> Nemitz, A</w:t>
-      </w:r>
-      <w:r>
-        <w:t xml:space="preserve">. </w:t>
-      </w:r>
-      <w:r>
-        <w:t>A</w:t>
-      </w:r>
-      <w:r>
-        <w:t>.</w:t>
-      </w:r>
-      <w:r>
-        <w:t xml:space="preserve"> Jørgensen, </w:t>
-      </w:r>
-      <w:r>
-        <w:rPr>
-          <w:b/>
-          <w:bCs/>
-        </w:rPr>
-        <w:t>R Yanagimoto</w:t>
-      </w:r>
-      <w:r>
-        <w:t>, F</w:t>
-      </w:r>
-      <w:r>
-        <w:t>.</w:t>
-      </w:r>
-      <w:r>
-        <w:t xml:space="preserve"> Bregolin, H</w:t>
-      </w:r>
-      <w:r>
-        <w:t>.</w:t>
-      </w:r>
-      <w:r>
-        <w:t xml:space="preserve"> Katori, "Modeling light shifts in optical lattice clocks," Physical Review A </w:t>
-      </w:r>
-      <w:r>
-        <w:rPr>
-          <w:b/>
-          <w:bCs/>
-        </w:rPr>
-        <w:t>99</w:t>
-      </w:r>
-      <w:r>
-        <w:t>, 033424 (2019)</w:t>
-      </w:r>
-      <w:r>
-        <w:t>.</w:t>
-      </w:r>
-      <w:r>
-        <w:t xml:space="preserve"> (Editors’ suggestion)</w:t>
-      </w:r>
-    </w:p>
-    <w:p>
-      <w:pPr>
-        <w:pStyle w:val="ListParagraph"/>
-        <w:numPr>
-          <w:ilvl w:val="0"/>
-          <w:numId w:val="32"/>
-        </w:numPr>
-      </w:pPr>
-      <w:r>
-        <w:t>D</w:t>
-      </w:r>
-      <w:r>
-        <w:t>.</w:t>
-      </w:r>
-      <w:r>
-        <w:t xml:space="preserve"> B. S.</w:t>
-      </w:r>
-      <w:r>
-        <w:t xml:space="preserve"> Soh, </w:t>
-      </w:r>
-      <w:r>
-        <w:rPr>
-          <w:b/>
-          <w:bCs/>
-        </w:rPr>
-        <w:t>R</w:t>
-      </w:r>
-      <w:r>
-        <w:rPr>
-          <w:b/>
-          <w:bCs/>
-        </w:rPr>
-        <w:t>.</w:t>
-      </w:r>
-      <w:r>
-        <w:rPr>
-          <w:b/>
-          <w:bCs/>
-        </w:rPr>
-        <w:t xml:space="preserve"> Yanagimoto</w:t>
-      </w:r>
-      <w:r>
-        <w:t>, E</w:t>
-      </w:r>
-      <w:r>
-        <w:t>.</w:t>
-      </w:r>
-      <w:r>
-        <w:t xml:space="preserve"> Chatterjee, H</w:t>
-      </w:r>
-      <w:r>
-        <w:t>.</w:t>
-      </w:r>
-      <w:r>
-        <w:t xml:space="preserve"> Mabuchi, “Nonlinear optical response of a local surface plasmon coupled to a 2D material”, arXiv:1902.06943 (2019)</w:t>
-      </w:r>
-      <w:r>
-        <w:t>.</w:t>
-      </w:r>
-    </w:p>
-    <w:p>
-      <w:pPr>
-        <w:pStyle w:val="ListParagraph"/>
-        <w:numPr>
-          <w:ilvl w:val="0"/>
-          <w:numId w:val="32"/>
-        </w:numPr>
-      </w:pPr>
-      <w:r>
-        <w:rPr>
-          <w:b/>
-          <w:bCs/>
-        </w:rPr>
-        <w:t>R</w:t>
-      </w:r>
-      <w:r>
-        <w:rPr>
-          <w:b/>
-          <w:bCs/>
-        </w:rPr>
-        <w:t>.</w:t>
-      </w:r>
-      <w:r>
-        <w:rPr>
-          <w:b/>
-          <w:bCs/>
-        </w:rPr>
-        <w:t xml:space="preserve"> Yanagimoto</w:t>
-      </w:r>
-      <w:r>
-        <w:t>, N</w:t>
-      </w:r>
-      <w:r>
-        <w:t>.</w:t>
-      </w:r>
-      <w:r>
-        <w:t xml:space="preserve"> Nemitz, F</w:t>
-      </w:r>
-      <w:r>
-        <w:t>.</w:t>
-      </w:r>
-      <w:r>
-        <w:t xml:space="preserve"> Bregolin, H</w:t>
-      </w:r>
-      <w:r>
-        <w:t>.</w:t>
-      </w:r>
-      <w:r>
-        <w:t xml:space="preserve"> Katori, "Decomposed description of Ramsey spectra under atomic interactions," Physical Review A </w:t>
-      </w:r>
-      <w:r>
-        <w:rPr>
-          <w:b/>
-          <w:bCs/>
-        </w:rPr>
-        <w:t>98</w:t>
-      </w:r>
-      <w:r>
-        <w:t>, 012704 (201</w:t>
-      </w:r>
-      <w:r>
-        <w:t>8</w:t>
-      </w:r>
-      <w:r>
-        <w:t>)</w:t>
-      </w:r>
-      <w:r>
-        <w:t>.</w:t>
-      </w:r>
-    </w:p>
-    <w:p>
-      <w:pPr>
-        <w:pStyle w:val="Heading1"/>
-        <w:pBdr>
-          <w:bottom w:val="single" w:sz="4" w:space="1" w:color="auto"/>
-        </w:pBdr>
-      </w:pPr>
-      <w:r>
-        <w:t xml:space="preserve">Conference </w:t>
-      </w:r>
-      <w:r>
-        <w:t>P</w:t>
-      </w:r>
-      <w:r>
-        <w:t>resentations</w:t>
-      </w:r>
-      <w:r>
-        <w:t xml:space="preserve"> (all oral)</w:t>
-      </w:r>
-    </w:p>
-    <w:p>
-      <w:pPr>
-        <w:pStyle w:val="ListParagraph"/>
-        <w:numPr>
-          <w:ilvl w:val="0"/>
-          <w:numId w:val="33"/>
-        </w:numPr>
-        <w:rPr>
-          <w:rFonts w:ascii="Times New Roman" w:eastAsia="Times New Roman" w:hAnsi="Times New Roman" w:cs="Times New Roman"/>
-          <w:color w:val="auto"/>
-          <w:sz w:val="24"/>
-          <w:szCs w:val="24"/>
-          <w:lang w:eastAsia="ja-JP"/>
-        </w:rPr>
-      </w:pPr>
-      <w:r>
-        <w:rPr>
-          <w:b/>
-          <w:bCs/>
-        </w:rPr>
-        <w:t xml:space="preserve">R. </w:t>
-      </w:r>
-      <w:proofErr w:type="spellStart"/>
-      <w:r>
-        <w:rPr>
-          <w:b/>
-          <w:bCs/>
-        </w:rPr>
-        <w:t>Yanagimoto</w:t>
-      </w:r>
-      <w:proofErr w:type="spellEnd"/>
-      <w:r>
-        <w:rPr>
-          <w:b/>
-          <w:bCs/>
-        </w:rPr>
-        <w:t>*,</w:t>
-      </w:r>
-      <w:r>
-        <w:t xml:space="preserve"> E. Ng*, M. Jankowski, T. Onodera, M. M. </w:t>
-      </w:r>
-      <w:proofErr w:type="spellStart"/>
-      <w:r>
-        <w:t>Fejer</w:t>
-      </w:r>
-      <w:proofErr w:type="spellEnd"/>
-      <w:r>
-        <w:t xml:space="preserve">, H. Mabuchi, </w:t>
-      </w:r>
-      <w:r>
-        <w:t>“</w:t>
-      </w:r>
-      <w:r>
-        <w:t xml:space="preserve">Broadband parametric </w:t>
-      </w:r>
-      <w:proofErr w:type="spellStart"/>
-      <w:r>
-        <w:t>downconversion</w:t>
-      </w:r>
-      <w:proofErr w:type="spellEnd"/>
-      <w:r>
-        <w:t>: an analogy with Fano’s theory of atomic autoionization</w:t>
-      </w:r>
-      <w:r>
-        <w:t>,” American Physical Society March Meeting 2021.</w:t>
-      </w:r>
-    </w:p>
-    <w:p>
-      <w:pPr>
-        <w:pStyle w:val="ListParagraph"/>
-        <w:numPr>
-          <w:ilvl w:val="0"/>
-          <w:numId w:val="33"/>
-        </w:numPr>
-      </w:pPr>
-      <w:r>
-        <w:rPr>
-          <w:b/>
-          <w:bCs/>
-        </w:rPr>
-        <w:t>R. Yanagimoto</w:t>
-      </w:r>
-      <w:r>
-        <w:t xml:space="preserve">, T. Onodera, E. Ng, L. G. Wright, </w:t>
-      </w:r>
-      <w:r>
-        <w:t xml:space="preserve">P. L. McMahon, </w:t>
-      </w:r>
-      <w:r>
-        <w:t>H. Mabuchi, "Measurement-free Kerr-based cubic phase gate with Gaussian operations," Conference on Lasers and Electro Optics</w:t>
-      </w:r>
-      <w:r>
-        <w:t xml:space="preserve"> 2020 (CLEO), QELS_Fundamental Science, FM2C.4</w:t>
-      </w:r>
-      <w:r>
-        <w:t>.</w:t>
-      </w:r>
-    </w:p>
-    <w:p>
-      <w:pPr>
-        <w:pStyle w:val="ListParagraph"/>
-        <w:numPr>
-          <w:ilvl w:val="0"/>
-          <w:numId w:val="33"/>
-        </w:numPr>
-        <w:rPr>
-          <w:rFonts w:ascii="Times New Roman" w:eastAsia="Times New Roman" w:hAnsi="Times New Roman" w:cs="Times New Roman"/>
-          <w:color w:val="auto"/>
-          <w:sz w:val="24"/>
-          <w:szCs w:val="24"/>
-          <w:lang w:eastAsia="ja-JP"/>
-        </w:rPr>
-      </w:pPr>
-      <w:r>
-        <w:rPr>
-          <w:b/>
-          <w:bCs/>
-        </w:rPr>
-        <w:t>R</w:t>
-      </w:r>
-      <w:r>
-        <w:rPr>
-          <w:b/>
-          <w:bCs/>
-        </w:rPr>
-        <w:t>.</w:t>
-      </w:r>
-      <w:r>
-        <w:rPr>
-          <w:b/>
-          <w:bCs/>
-        </w:rPr>
-        <w:t xml:space="preserve"> Yanagimoto</w:t>
-      </w:r>
-      <w:r>
-        <w:t>, P</w:t>
-      </w:r>
-      <w:r>
-        <w:t>. L.</w:t>
-      </w:r>
-      <w:r>
-        <w:t xml:space="preserve"> McMahon, T</w:t>
-      </w:r>
-      <w:r>
-        <w:t>.</w:t>
-      </w:r>
-      <w:r>
-        <w:t xml:space="preserve"> Onodera, E</w:t>
-      </w:r>
-      <w:r>
-        <w:t>.</w:t>
-      </w:r>
-      <w:r>
-        <w:t xml:space="preserve"> Ng, H</w:t>
-      </w:r>
-      <w:r>
-        <w:t>.</w:t>
-      </w:r>
-      <w:r>
-        <w:t xml:space="preserve"> Mabuchi</w:t>
-      </w:r>
-      <w:r>
-        <w:t>, “</w:t>
-      </w:r>
-      <w:r>
-        <w:t>Entangled-pulse generation inside coherent Ising machines using entanglement swapping</w:t>
-      </w:r>
-      <w:r>
-        <w:t>," American Physical Society March Meeting 2019</w:t>
-      </w:r>
-      <w:r>
-        <w:t>.</w:t>
-      </w:r>
-    </w:p>
-    <w:p>
-      <w:pPr>
-        <w:pStyle w:val="ListParagraph"/>
-        <w:numPr>
-          <w:ilvl w:val="0"/>
-          <w:numId w:val="33"/>
-        </w:numPr>
-      </w:pPr>
-      <w:r>
-        <w:rPr>
-          <w:b/>
-          <w:bCs/>
-        </w:rPr>
-        <w:t>R</w:t>
-      </w:r>
-      <w:r>
-        <w:rPr>
-          <w:b/>
-          <w:bCs/>
-        </w:rPr>
-        <w:t>.</w:t>
-      </w:r>
-      <w:r>
-        <w:rPr>
-          <w:b/>
-          <w:bCs/>
-        </w:rPr>
-        <w:t xml:space="preserve"> Yanagimoto</w:t>
-      </w:r>
-      <w:r>
-        <w:t>, T</w:t>
-      </w:r>
-      <w:r>
-        <w:t>.</w:t>
-      </w:r>
-      <w:r>
-        <w:t xml:space="preserve"> Onodera, E</w:t>
-      </w:r>
-      <w:r>
-        <w:t>.</w:t>
-      </w:r>
-      <w:r>
-        <w:t xml:space="preserve"> Ng, H</w:t>
-      </w:r>
-      <w:r>
-        <w:t>.</w:t>
-      </w:r>
-      <w:r>
-        <w:t xml:space="preserve"> Mabuchi</w:t>
-      </w:r>
-      <w:r>
-        <w:t>, “</w:t>
-      </w:r>
-      <w:r>
-        <w:t>Adiabatic Fock State Generation Scheme Using Kerr Nonlinearity</w:t>
-      </w:r>
-      <w:r>
-        <w:t xml:space="preserve">," </w:t>
-      </w:r>
-      <w:r>
-        <w:t>Conference on Lasers and Electro Optics</w:t>
-      </w:r>
-      <w:r>
-        <w:t xml:space="preserve"> 2018 (CLEO), QELS_Fundamental Science, FM3G.6</w:t>
-      </w:r>
-      <w:r>
-        <w:t>.</w:t>
-      </w:r>
-    </w:p>
-    <w:p>
-      <w:pPr>
-        <w:pStyle w:val="Heading1"/>
-        <w:pBdr>
-          <w:bottom w:val="single" w:sz="4" w:space="1" w:color="auto"/>
-        </w:pBdr>
-        <w:spacing w:line="276" w:lineRule="auto"/>
-      </w:pPr>
-      <w:r>
-        <w:t xml:space="preserve">Honors and </w:t>
-      </w:r>
-      <w:r>
-        <w:t>A</w:t>
-      </w:r>
-      <w:r>
-        <w:t>wards</w:t>
-      </w:r>
-    </w:p>
-    <w:p>
-      <w:pPr>
-        <w:rPr>
-          <w:i/>
-          <w:iCs/>
-        </w:rPr>
-      </w:pPr>
-      <w:r>
-        <w:rPr>
-          <w:i/>
-          <w:iCs/>
-        </w:rPr>
-        <w:t>Stanford Q-FARM Ph.D. Fellowship</w:t>
-      </w:r>
-      <w:r>
-        <w:rPr>
-          <w:i/>
-          <w:iCs/>
-        </w:rPr>
-        <w:tab/>
+        <w:rPr>
+          <w:i/>
+          <w:iCs/>
+        </w:rPr>
+        <w:t xml:space="preserve"> Foundation </w:t>
       </w:r>
       <w:r>
         <w:rPr>
@@ -2569,28 +2470,7 @@
           <w:i/>
           <w:iCs/>
         </w:rPr>
-        <w:t>20</w:t>
-      </w:r>
-      <w:r>
-        <w:rPr>
-          <w:i/>
-          <w:iCs/>
-        </w:rPr>
-        <w:t>20</w:t>
-      </w:r>
-      <w:r>
-        <w:rPr>
-          <w:i/>
-          <w:iCs/>
-        </w:rPr>
-        <w:t xml:space="preserve"> – </w:t>
-      </w:r>
-      <w:r>
-        <w:rPr>
-          <w:i/>
-          <w:iCs/>
-        </w:rPr>
-        <w:t>2022</w:t>
+        <w:t>2017 – present</w:t>
       </w:r>
     </w:p>
     <w:p>
@@ -2600,83 +2480,19 @@
           <w:ilvl w:val="0"/>
           <w:numId w:val="12"/>
         </w:numPr>
-      </w:pPr>
-      <w:r>
-        <w:t>Annual financial support of 50,000USD for 2 years</w:t>
-      </w:r>
-    </w:p>
-    <w:p>
-      <w:pPr>
-        <w:rPr>
-          <w:i/>
-          <w:iCs/>
-        </w:rPr>
-      </w:pPr>
-      <w:r>
-        <w:rPr>
-          <w:i/>
-          <w:iCs/>
-        </w:rPr>
-        <w:t xml:space="preserve">Fellowship from </w:t>
-      </w:r>
-      <w:proofErr w:type="spellStart"/>
-      <w:r>
-        <w:rPr>
-          <w:i/>
-          <w:iCs/>
-        </w:rPr>
-        <w:t>Masason</w:t>
-      </w:r>
-      <w:proofErr w:type="spellEnd"/>
-      <w:r>
-        <w:rPr>
-          <w:i/>
-          <w:iCs/>
-        </w:rPr>
-        <w:t xml:space="preserve"> Foundation </w:t>
-      </w:r>
-      <w:r>
-        <w:rPr>
-          <w:i/>
-          <w:iCs/>
-        </w:rPr>
-        <w:tab/>
-      </w:r>
-      <w:r>
-        <w:rPr>
-          <w:i/>
-          <w:iCs/>
-        </w:rPr>
-        <w:tab/>
-      </w:r>
-      <w:r>
-        <w:rPr>
-          <w:i/>
-          <w:iCs/>
-        </w:rPr>
-        <w:tab/>
-      </w:r>
-      <w:r>
-        <w:rPr>
-          <w:i/>
-          <w:iCs/>
-        </w:rPr>
-        <w:tab/>
-      </w:r>
-      <w:r>
-        <w:rPr>
-          <w:i/>
-          <w:iCs/>
-        </w:rPr>
-        <w:tab/>
-        <w:t xml:space="preserve">           </w:t>
-      </w:r>
-      <w:r>
-        <w:rPr>
-          <w:i/>
-          <w:iCs/>
-        </w:rPr>
-        <w:t>2017 – present</w:t>
+        <w:rPr>
+          <w:i/>
+          <w:iCs/>
+        </w:rPr>
+      </w:pPr>
+      <w:r>
+        <w:t xml:space="preserve">Masason foundation is </w:t>
+      </w:r>
+      <w:r>
+        <w:t xml:space="preserve">a public interest incorporated association founded </w:t>
+      </w:r>
+      <w:r>
+        <w:t>by Masayoshi Son supporting "youth who will create the future."</w:t>
       </w:r>
     </w:p>
     <w:p>
@@ -2686,19 +2502,108 @@
           <w:ilvl w:val="0"/>
           <w:numId w:val="12"/>
         </w:numPr>
-        <w:rPr>
-          <w:i/>
-          <w:iCs/>
-        </w:rPr>
-      </w:pPr>
-      <w:r>
-        <w:t xml:space="preserve">Masason foundation is </w:t>
-      </w:r>
-      <w:r>
-        <w:t xml:space="preserve">a public interest incorporated association founded </w:t>
-      </w:r>
-      <w:r>
-        <w:t>by Masayoshi Son supporting "youth who will create the future."</w:t>
+      </w:pPr>
+      <w:r>
+        <w:t xml:space="preserve">Financial support </w:t>
+      </w:r>
+      <w:r>
+        <w:t xml:space="preserve">(entire tuition) </w:t>
+      </w:r>
+      <w:r>
+        <w:t>for pursuing degree and research at Stanford University</w:t>
+      </w:r>
+    </w:p>
+    <w:p>
+      <w:pPr>
+        <w:rPr>
+          <w:i/>
+          <w:iCs/>
+        </w:rPr>
+      </w:pPr>
+      <w:r>
+        <w:rPr>
+          <w:i/>
+          <w:iCs/>
+        </w:rPr>
+        <w:t>Distinguished thesis award</w:t>
+      </w:r>
+      <w:r>
+        <w:rPr>
+          <w:i/>
+          <w:iCs/>
+        </w:rPr>
+        <w:tab/>
+      </w:r>
+      <w:r>
+        <w:rPr>
+          <w:i/>
+          <w:iCs/>
+        </w:rPr>
+        <w:tab/>
+      </w:r>
+      <w:r>
+        <w:rPr>
+          <w:i/>
+          <w:iCs/>
+        </w:rPr>
+        <w:tab/>
+      </w:r>
+      <w:r>
+        <w:rPr>
+          <w:i/>
+          <w:iCs/>
+        </w:rPr>
+        <w:tab/>
+      </w:r>
+      <w:r>
+        <w:rPr>
+          <w:i/>
+          <w:iCs/>
+        </w:rPr>
+        <w:tab/>
+      </w:r>
+      <w:r>
+        <w:rPr>
+          <w:i/>
+          <w:iCs/>
+        </w:rPr>
+        <w:tab/>
+      </w:r>
+      <w:r>
+        <w:rPr>
+          <w:i/>
+          <w:iCs/>
+        </w:rPr>
+        <w:tab/>
+      </w:r>
+      <w:r>
+        <w:rPr>
+          <w:i/>
+          <w:iCs/>
+        </w:rPr>
+        <w:tab/>
+        <w:t xml:space="preserve">      </w:t>
+      </w:r>
+      <w:r>
+        <w:rPr>
+          <w:i/>
+          <w:iCs/>
+        </w:rPr>
+        <w:t xml:space="preserve"> </w:t>
+      </w:r>
+      <w:r>
+        <w:rPr>
+          <w:i/>
+          <w:iCs/>
+        </w:rPr>
+        <w:t xml:space="preserve">Mar. </w:t>
+      </w:r>
+      <w:r>
+        <w:rPr>
+          <w:i/>
+          <w:iCs/>
+        </w:rPr>
+        <w:t>2017</w:t>
       </w:r>
     </w:p>
     <w:p>
@@ -2710,106 +2615,22 @@
         </w:numPr>
       </w:pPr>
       <w:r>
-        <w:t xml:space="preserve">Financial support </w:t>
-      </w:r>
-      <w:r>
-        <w:t xml:space="preserve">(entire tuition) </w:t>
-      </w:r>
-      <w:r>
-        <w:t>for pursuing degree and research at Stanford University</w:t>
-      </w:r>
-    </w:p>
-    <w:p>
-      <w:pPr>
-        <w:rPr>
-          <w:i/>
-          <w:iCs/>
-        </w:rPr>
-      </w:pPr>
-      <w:r>
-        <w:rPr>
-          <w:i/>
-          <w:iCs/>
-        </w:rPr>
-        <w:t>Distinguished thesis award</w:t>
-      </w:r>
-      <w:r>
-        <w:rPr>
-          <w:i/>
-          <w:iCs/>
-        </w:rPr>
-        <w:tab/>
-      </w:r>
-      <w:r>
-        <w:rPr>
-          <w:i/>
-          <w:iCs/>
-        </w:rPr>
-        <w:tab/>
-      </w:r>
-      <w:r>
-        <w:rPr>
-          <w:i/>
-          <w:iCs/>
-        </w:rPr>
-        <w:tab/>
-      </w:r>
-      <w:r>
-        <w:rPr>
-          <w:i/>
-          <w:iCs/>
-        </w:rPr>
-        <w:tab/>
-      </w:r>
-      <w:r>
-        <w:rPr>
-          <w:i/>
-          <w:iCs/>
-        </w:rPr>
-        <w:tab/>
-      </w:r>
-      <w:r>
-        <w:rPr>
-          <w:i/>
-          <w:iCs/>
-        </w:rPr>
-        <w:tab/>
-      </w:r>
-      <w:r>
-        <w:rPr>
-          <w:i/>
-          <w:iCs/>
-        </w:rPr>
-        <w:tab/>
-      </w:r>
-      <w:r>
-        <w:rPr>
-          <w:i/>
-          <w:iCs/>
-        </w:rPr>
-        <w:tab/>
-        <w:t xml:space="preserve">      </w:t>
-      </w:r>
-      <w:r>
-        <w:rPr>
-          <w:i/>
-          <w:iCs/>
-        </w:rPr>
-        <w:t xml:space="preserve"> </w:t>
-      </w:r>
-      <w:r>
-        <w:rPr>
-          <w:i/>
-          <w:iCs/>
-        </w:rPr>
-        <w:t xml:space="preserve">Mar. </w:t>
-      </w:r>
-      <w:r>
-        <w:rPr>
-          <w:i/>
-          <w:iCs/>
-        </w:rPr>
-        <w:t>2017</w:t>
+        <w:t xml:space="preserve">Awarded by the Department of Applied Physics, </w:t>
+      </w:r>
+      <w:r>
+        <w:t>t</w:t>
+      </w:r>
+      <w:r>
+        <w:t>he University of Tokyo for the thesis research on Yb</w:t>
+      </w:r>
+      <w:r>
+        <w:rPr>
+          <w:vertAlign w:val="superscript"/>
+        </w:rPr>
+        <w:t xml:space="preserve">171 </w:t>
+      </w:r>
+      <w:r>
+        <w:t xml:space="preserve">optical lattice clocks </w:t>
       </w:r>
     </w:p>
     <w:p>
@@ -2821,49 +2642,21 @@
         </w:numPr>
       </w:pPr>
       <w:r>
-        <w:t xml:space="preserve">Awarded by the Department of Applied Physics, </w:t>
-      </w:r>
-      <w:r>
-        <w:t>t</w:t>
-      </w:r>
-      <w:r>
-        <w:t>he University of Tokyo for the thesis research on Yb</w:t>
-      </w:r>
-      <w:r>
-        <w:rPr>
-          <w:vertAlign w:val="superscript"/>
-        </w:rPr>
-        <w:t xml:space="preserve">171 </w:t>
-      </w:r>
-      <w:r>
-        <w:t xml:space="preserve">optical lattice clocks </w:t>
+        <w:t>A</w:t>
+      </w:r>
+      <w:r>
+        <w:t>warded to distinguished thesis research of the year</w:t>
+      </w:r>
+      <w:r>
+        <w:t xml:space="preserve"> (a total of 5 out of ~50 students)</w:t>
       </w:r>
     </w:p>
     <w:p>
-      <w:pPr>
-        <w:pStyle w:val="ListParagraph"/>
-        <w:numPr>
-          <w:ilvl w:val="0"/>
-          <w:numId w:val="12"/>
-        </w:numPr>
-      </w:pPr>
-      <w:r>
-        <w:t>A</w:t>
-      </w:r>
-      <w:r>
-        <w:t>warded to distinguished thesis research of the year</w:t>
-      </w:r>
-      <w:r>
-        <w:t xml:space="preserve"> (a total of 5 out of ~50 students)</w:t>
-      </w:r>
-    </w:p>
-    <w:p>
-      <w:r>
-        <w:rPr>
-          <w:i/>
-          <w:iCs/>
-        </w:rPr>
-        <w:lastRenderedPageBreak/>
+      <w:r>
+        <w:rPr>
+          <w:i/>
+          <w:iCs/>
+        </w:rPr>
         <w:t>Dean Award (Faculty of Engineering</w:t>
       </w:r>
       <w:r>
@@ -2917,6 +2710,7 @@
         </w:numPr>
       </w:pPr>
       <w:r>
+        <w:lastRenderedPageBreak/>
         <w:t xml:space="preserve">Dean award is given to one graduating student in each department of the Faculty of Engineering with the best academic and research </w:t>
       </w:r>
       <w:r>

</xml_diff>